<commit_message>
Added commands to run on work laptop
</commit_message>
<xml_diff>
--- a/Lab_project_1.docx
+++ b/Lab_project_1.docx
@@ -165,14 +165,12 @@
         <w:br/>
         <w:t xml:space="preserve"> &lt;switch-ID 1&gt; &lt;switch-ID 2&gt; </w:t>
       </w:r>
-      <w:proofErr w:type="gramStart"/>
       <w:r>
         <w:rPr>
           <w:i/>
         </w:rPr>
         <w:t>Distance</w:t>
       </w:r>
-      <w:proofErr w:type="gramEnd"/>
     </w:p>
     <w:p>
       <w:pPr>
@@ -446,6 +444,7 @@
         <w:rPr>
           <w:highlight w:val="yellow"/>
         </w:rPr>
+        <w:lastRenderedPageBreak/>
         <w:t>Bootstrap process</w:t>
       </w:r>
     </w:p>
@@ -488,7 +487,6 @@
           <w:b/>
           <w:highlight w:val="yellow"/>
         </w:rPr>
-        <w:lastRenderedPageBreak/>
         <w:t>Note:</w:t>
       </w:r>
       <w:r>
@@ -578,16 +576,8 @@
         <w:rPr>
           <w:highlight w:val="yellow"/>
         </w:rPr>
-        <w:t xml:space="preserve">The controller process binds to a well-known port </w:t>
-      </w:r>
-      <w:proofErr w:type="gramStart"/>
-      <w:r>
-        <w:rPr>
-          <w:highlight w:val="yellow"/>
-        </w:rPr>
-        <w:t>number</w:t>
-      </w:r>
-      <w:proofErr w:type="gramEnd"/>
+        <w:t>The controller process binds to a well-known port number</w:t>
+      </w:r>
     </w:p>
     <w:p>
       <w:pPr>
@@ -712,16 +702,8 @@
         <w:rPr>
           <w:highlight w:val="yellow"/>
         </w:rPr>
-        <w:t xml:space="preserve">message to each switch which includes the following </w:t>
-      </w:r>
-      <w:proofErr w:type="gramStart"/>
-      <w:r>
-        <w:rPr>
-          <w:highlight w:val="yellow"/>
-        </w:rPr>
-        <w:t>information</w:t>
-      </w:r>
-      <w:proofErr w:type="gramEnd"/>
+        <w:t>message to each switch which includes the following information</w:t>
+      </w:r>
     </w:p>
     <w:p>
       <w:pPr>
@@ -1065,6 +1047,7 @@
       <w:bookmarkStart w:id="6" w:name="_8ng9dtkzkk0z" w:colFirst="0" w:colLast="0"/>
       <w:bookmarkEnd w:id="6"/>
       <w:r>
+        <w:lastRenderedPageBreak/>
         <w:t>Periodic Operations</w:t>
       </w:r>
     </w:p>
@@ -1086,7 +1069,6 @@
       <w:bookmarkStart w:id="7" w:name="_suei3jqfyey5" w:colFirst="0" w:colLast="0"/>
       <w:bookmarkEnd w:id="7"/>
       <w:r>
-        <w:lastRenderedPageBreak/>
         <w:t>Switch Operations</w:t>
       </w:r>
     </w:p>
@@ -1334,42 +1316,41 @@
       <w:bookmarkStart w:id="9" w:name="_hoi3411c8zls" w:colFirst="0" w:colLast="0"/>
       <w:bookmarkEnd w:id="9"/>
       <w:r>
-        <w:t xml:space="preserve">Mechanism to handle </w:t>
+        <w:t>Mechanism to handle concurrency</w:t>
+      </w:r>
+    </w:p>
+    <w:p>
+      <w:r>
+        <w:t xml:space="preserve">As described above, a switch process has to </w:t>
+      </w:r>
+      <w:r>
+        <w:rPr>
+          <w:u w:val="single"/>
+        </w:rPr>
+        <w:t>concurrently</w:t>
+      </w:r>
+      <w:r>
+        <w:t xml:space="preserve"> perform two functions - either act on the messages received from neighbors/controller or wait for every ‘K’ </w:t>
       </w:r>
       <w:proofErr w:type="gramStart"/>
       <w:r>
-        <w:t>concurrency</w:t>
+        <w:t>seconds</w:t>
       </w:r>
       <w:proofErr w:type="gramEnd"/>
-    </w:p>
-    <w:p>
-      <w:r>
-        <w:t xml:space="preserve">As described above, a switch process has to </w:t>
-      </w:r>
-      <w:r>
-        <w:rPr>
-          <w:u w:val="single"/>
-        </w:rPr>
-        <w:t>concurrently</w:t>
-      </w:r>
-      <w:r>
-        <w:t xml:space="preserve"> perform two functions - either act on the messages received from neighbors/controller or wait for every ‘K’ </w:t>
+      <w:r>
+        <w:t xml:space="preserve"> to send Keep Alive and Topology Update messages and check for dead neighbor switches. </w:t>
       </w:r>
       <w:proofErr w:type="gramStart"/>
       <w:r>
-        <w:t>seconds</w:t>
+        <w:t>Similarly</w:t>
       </w:r>
       <w:proofErr w:type="gramEnd"/>
       <w:r>
-        <w:t xml:space="preserve"> to send Keep Alive and Topology Update messages and check for dead neighbor switches. </w:t>
-      </w:r>
-      <w:proofErr w:type="gramStart"/>
-      <w:r>
-        <w:t>Similarly</w:t>
-      </w:r>
-      <w:proofErr w:type="gramEnd"/>
-      <w:r>
-        <w:t xml:space="preserve"> the controller has to receive Topology Update from the switches, but also periodically check whether any switch has failed.</w:t>
+        <w:t xml:space="preserve"> the controller </w:t>
+      </w:r>
+      <w:r>
+        <w:lastRenderedPageBreak/>
+        <w:t>has to receive Topology Update from the switches, but also periodically check whether any switch has failed.</w:t>
       </w:r>
     </w:p>
     <w:p>
@@ -1402,7 +1383,6 @@
       <w:bookmarkStart w:id="10" w:name="_8wohh88st6zz" w:colFirst="0" w:colLast="0"/>
       <w:bookmarkEnd w:id="10"/>
       <w:r>
-        <w:lastRenderedPageBreak/>
         <w:t>Simulating Failure</w:t>
       </w:r>
     </w:p>
@@ -1693,7 +1673,11 @@
         <w:t xml:space="preserve">a starter version of </w:t>
       </w:r>
       <w:r>
-        <w:t xml:space="preserve">controller.py and switch.py for you. Those two files contain various log functions that you </w:t>
+        <w:t xml:space="preserve">controller.py and switch.py for you. Those two files contain various log </w:t>
+      </w:r>
+      <w:r>
+        <w:lastRenderedPageBreak/>
+        <w:t xml:space="preserve">functions that you </w:t>
       </w:r>
       <w:r>
         <w:t>must</w:t>
@@ -1730,19 +1714,13 @@
       <w:bookmarkStart w:id="15" w:name="_d1oarshhy630" w:colFirst="0" w:colLast="0"/>
       <w:bookmarkEnd w:id="15"/>
       <w:r>
-        <w:lastRenderedPageBreak/>
         <w:t>Switch Process</w:t>
       </w:r>
     </w:p>
     <w:p>
       <w:r>
-        <w:t xml:space="preserve">Switch Process must </w:t>
-      </w:r>
-      <w:proofErr w:type="gramStart"/>
-      <w:r>
-        <w:t>log</w:t>
-      </w:r>
-      <w:proofErr w:type="gramEnd"/>
+        <w:t>Switch Process must log</w:t>
+      </w:r>
     </w:p>
     <w:p>
       <w:pPr>
@@ -1969,15 +1947,7 @@
         <w:t xml:space="preserve">The </w:t>
       </w:r>
       <w:r>
-        <w:t xml:space="preserve">Controller process must </w:t>
-      </w:r>
-      <w:proofErr w:type="gramStart"/>
-      <w:r>
-        <w:t>log</w:t>
-      </w:r>
-      <w:proofErr w:type="gramEnd"/>
-      <w:r>
-        <w:t xml:space="preserve"> </w:t>
+        <w:t xml:space="preserve">Controller process must log </w:t>
       </w:r>
     </w:p>
     <w:p>
@@ -2093,6 +2063,7 @@
       <w:bookmarkStart w:id="25" w:name="_c4757tr0gzxm" w:colFirst="0" w:colLast="0"/>
       <w:bookmarkEnd w:id="25"/>
       <w:r>
+        <w:lastRenderedPageBreak/>
         <w:t>Controller Log File name</w:t>
       </w:r>
     </w:p>
@@ -2185,7 +2156,6 @@
         <w:rPr>
           <w:b/>
         </w:rPr>
-        <w:lastRenderedPageBreak/>
         <w:t xml:space="preserve">Note: To reduce log output, please do not print messages when Keep Alive messages are sent or received. </w:t>
       </w:r>
       <w:r>
@@ -2446,6 +2416,7 @@
       <w:bookmarkStart w:id="37" w:name="_dw99j4utvfwl" w:colFirst="0" w:colLast="0"/>
       <w:bookmarkEnd w:id="37"/>
       <w:r>
+        <w:lastRenderedPageBreak/>
         <w:t>Grading</w:t>
       </w:r>
     </w:p>
@@ -3373,7 +3344,6 @@
       <w:bookmarkStart w:id="43" w:name="_i8gspkwd926b" w:colFirst="0" w:colLast="0"/>
       <w:bookmarkEnd w:id="43"/>
       <w:r>
-        <w:lastRenderedPageBreak/>
         <w:t>Format for Keep Alive Message</w:t>
       </w:r>
     </w:p>
@@ -3649,23 +3619,141 @@
           <w:iCs/>
           <w:highlight w:val="green"/>
         </w:rPr>
-        <w:t xml:space="preserve">python -m controller 1024 </w:t>
-      </w:r>
-      <w:r>
+        <w:t>python -m controller 1024 /Users/logancoles/Documents/scripts/Purdue/ECE50863/ECE50863_PA1/Lab_1_Starter_Code/Config/graph_2.txt</w:t>
+      </w:r>
+    </w:p>
+    <w:p>
+      <w:pPr>
+        <w:jc w:val="left"/>
         <w:rPr>
           <w:iCs/>
           <w:highlight w:val="green"/>
         </w:rPr>
-        <w:t>/Users/logancoles/Documents/scripts/Purdue/ECE50863/ECE50863_PA1/Lab_1_Starter_Code/Config/graph_2.txt</w:t>
-      </w:r>
-    </w:p>
-    <w:p>
-      <w:pPr>
-        <w:jc w:val="left"/>
+      </w:pPr>
+    </w:p>
+    <w:p>
+      <w:pPr>
+        <w:jc w:val="left"/>
+        <w:rPr>
+          <w:iCs/>
+        </w:rPr>
+      </w:pPr>
+      <w:r>
         <w:rPr>
           <w:iCs/>
           <w:highlight w:val="green"/>
         </w:rPr>
+        <w:t>python -m controller 1024</w:t>
+      </w:r>
+      <w:r>
+        <w:rPr>
+          <w:iCs/>
+        </w:rPr>
+        <w:t xml:space="preserve"> C:/</w:t>
+      </w:r>
+      <w:r>
+        <w:rPr>
+          <w:iCs/>
+        </w:rPr>
+        <w:t>Users</w:t>
+      </w:r>
+      <w:r>
+        <w:rPr>
+          <w:iCs/>
+        </w:rPr>
+        <w:t>/</w:t>
+      </w:r>
+      <w:r>
+        <w:rPr>
+          <w:iCs/>
+        </w:rPr>
+        <w:t>PZMBS3</w:t>
+      </w:r>
+      <w:r>
+        <w:rPr>
+          <w:iCs/>
+        </w:rPr>
+        <w:t>/</w:t>
+      </w:r>
+      <w:r>
+        <w:rPr>
+          <w:iCs/>
+        </w:rPr>
+        <w:t>Documents</w:t>
+      </w:r>
+      <w:r>
+        <w:rPr>
+          <w:iCs/>
+        </w:rPr>
+        <w:t>/</w:t>
+      </w:r>
+      <w:r>
+        <w:rPr>
+          <w:iCs/>
+        </w:rPr>
+        <w:t>Coding</w:t>
+      </w:r>
+      <w:r>
+        <w:rPr>
+          <w:iCs/>
+        </w:rPr>
+        <w:t>/P</w:t>
+      </w:r>
+      <w:r>
+        <w:rPr>
+          <w:iCs/>
+        </w:rPr>
+        <w:t>ython</w:t>
+      </w:r>
+      <w:r>
+        <w:rPr>
+          <w:iCs/>
+        </w:rPr>
+        <w:t>/</w:t>
+      </w:r>
+      <w:r>
+        <w:rPr>
+          <w:iCs/>
+        </w:rPr>
+        <w:t>scripts</w:t>
+      </w:r>
+      <w:r>
+        <w:rPr>
+          <w:iCs/>
+        </w:rPr>
+        <w:t>/</w:t>
+      </w:r>
+      <w:r>
+        <w:rPr>
+          <w:iCs/>
+        </w:rPr>
+        <w:t>Purdue</w:t>
+      </w:r>
+      <w:r>
+        <w:rPr>
+          <w:iCs/>
+        </w:rPr>
+        <w:t>/</w:t>
+      </w:r>
+      <w:r>
+        <w:rPr>
+          <w:iCs/>
+        </w:rPr>
+        <w:t>ECE50863_PA1</w:t>
+      </w:r>
+      <w:r>
+        <w:rPr>
+          <w:iCs/>
+        </w:rPr>
+        <w:t>/Config/graph_2.txt</w:t>
+      </w:r>
+    </w:p>
+    <w:p>
+      <w:pPr>
+        <w:jc w:val="left"/>
+        <w:rPr>
+          <w:iCs/>
+        </w:rPr>
       </w:pPr>
     </w:p>
     <w:p>
@@ -3680,58 +3768,82 @@
           <w:iCs/>
           <w:highlight w:val="green"/>
         </w:rPr>
-        <w:t xml:space="preserve">python -m </w:t>
+        <w:t xml:space="preserve">python -m switch 0 </w:t>
+      </w:r>
+      <w:r>
+        <w:rPr>
+          <w:iCs/>
+        </w:rPr>
+        <w:t>USMCDWNCAD6MLXY</w:t>
+      </w:r>
+      <w:r>
+        <w:rPr>
+          <w:iCs/>
+        </w:rPr>
+        <w:t xml:space="preserve"> </w:t>
       </w:r>
       <w:r>
         <w:rPr>
           <w:iCs/>
           <w:highlight w:val="green"/>
         </w:rPr>
-        <w:t>switch</w:t>
-      </w:r>
-      <w:r>
+        <w:t>1024</w:t>
+      </w:r>
+    </w:p>
+    <w:p>
+      <w:pPr>
+        <w:jc w:val="left"/>
         <w:rPr>
           <w:iCs/>
           <w:highlight w:val="green"/>
         </w:rPr>
-        <w:t xml:space="preserve"> </w:t>
-      </w:r>
-      <w:r>
+      </w:pPr>
+    </w:p>
+    <w:p>
+      <w:pPr>
+        <w:jc w:val="left"/>
         <w:rPr>
           <w:iCs/>
           <w:highlight w:val="green"/>
         </w:rPr>
-        <w:t xml:space="preserve">0 </w:t>
-      </w:r>
+      </w:pPr>
+    </w:p>
+    <w:p>
+      <w:pPr>
+        <w:jc w:val="left"/>
+        <w:rPr>
+          <w:iCs/>
+        </w:rPr>
+      </w:pPr>
       <w:r>
         <w:rPr>
           <w:iCs/>
           <w:highlight w:val="green"/>
         </w:rPr>
-        <w:t>﻿Logans-MacBook-</w:t>
-      </w:r>
-      <w:proofErr w:type="spellStart"/>
+        <w:t xml:space="preserve">python -m switch 0 </w:t>
+      </w:r>
       <w:r>
         <w:rPr>
           <w:iCs/>
           <w:highlight w:val="green"/>
         </w:rPr>
-        <w:t>Pro.local</w:t>
-      </w:r>
-      <w:proofErr w:type="spellEnd"/>
+        <w:t>﻿Logans-MacBook-</w:t>
+      </w:r>
+      <w:proofErr w:type="spellStart"/>
       <w:r>
         <w:rPr>
           <w:iCs/>
           <w:highlight w:val="green"/>
         </w:rPr>
-        <w:t xml:space="preserve"> </w:t>
-      </w:r>
+        <w:t>Pro.local</w:t>
+      </w:r>
+      <w:proofErr w:type="spellEnd"/>
       <w:r>
         <w:rPr>
           <w:iCs/>
           <w:highlight w:val="green"/>
         </w:rPr>
-        <w:t>1024</w:t>
+        <w:t xml:space="preserve"> 1024</w:t>
       </w:r>
     </w:p>
     <w:p>

</xml_diff>